<commit_message>
update docs and some pattern classes
</commit_message>
<xml_diff>
--- a/Design principles.docx
+++ b/Design principles.docx
@@ -613,15 +613,75 @@
         </w:rPr>
         <w:t xml:space="preserve"> lúc cần</w:t>
       </w:r>
+      <w:r>
+        <w:rPr>
+          <w:sz w:val="28"/>
+          <w:szCs w:val="28"/>
+        </w:rPr>
+        <w:t xml:space="preserve"> chứ kp ngược lại =&gt; tăng tính decouple.</w:t>
+      </w:r>
+    </w:p>
+    <w:p>
+      <w:pPr>
+        <w:rPr>
+          <w:sz w:val="28"/>
+          <w:szCs w:val="28"/>
+        </w:rPr>
+      </w:pPr>
+    </w:p>
+    <w:p>
+      <w:pPr>
+        <w:pStyle w:val="ListParagraph"/>
+        <w:numPr>
+          <w:ilvl w:val="0"/>
+          <w:numId w:val="1"/>
+        </w:numPr>
+        <w:rPr>
+          <w:b/>
+          <w:bCs/>
+          <w:sz w:val="28"/>
+          <w:szCs w:val="28"/>
+        </w:rPr>
+      </w:pPr>
+      <w:r>
+        <w:rPr>
+          <w:b/>
+          <w:bCs/>
+          <w:sz w:val="28"/>
+          <w:szCs w:val="28"/>
+        </w:rPr>
+        <w:t xml:space="preserve">Single responsibility: </w:t>
+      </w:r>
+      <w:r>
+        <w:rPr>
+          <w:sz w:val="28"/>
+          <w:szCs w:val="28"/>
+        </w:rPr>
+        <w:t>A class should have only one reason to change</w:t>
+      </w:r>
+      <w:r>
+        <w:rPr>
+          <w:sz w:val="28"/>
+          <w:szCs w:val="28"/>
+        </w:rPr>
+        <w:t xml:space="preserve"> aka thay đổi nội dung của responsibility đó, càng nhiều responsibilities thì càng dễ có potential changes.</w:t>
+      </w:r>
+      <w:r>
+        <w:rPr>
+          <w:sz w:val="28"/>
+          <w:szCs w:val="28"/>
+        </w:rPr>
+        <w:t xml:space="preserve"> Ví dụ với class User, thì chỉ nên giữ trọng trách lquan đến thông tin người d</w:t>
+      </w:r>
+      <w:r>
+        <w:rPr>
+          <w:sz w:val="28"/>
+          <w:szCs w:val="28"/>
+        </w:rPr>
+        <w:t>ùng thôi.</w:t>
+      </w:r>
       <w:bookmarkStart w:id="0" w:name="_GoBack"/>
       <w:bookmarkEnd w:id="0"/>
-      <w:r>
-        <w:rPr>
-          <w:sz w:val="28"/>
-          <w:szCs w:val="28"/>
-        </w:rPr>
-        <w:t xml:space="preserve"> chứ kp ngược lại =&gt; tăng tính decouple.</w:t>
-      </w:r>
     </w:p>
     <w:sectPr>
       <w:pgSz w:w="12240" w:h="15840"/>
@@ -638,7 +698,7 @@
   <w:abstractNum w:abstractNumId="0" w15:restartNumberingAfterBreak="0">
     <w:nsid w:val="091174C1"/>
     <w:multiLevelType w:val="hybridMultilevel"/>
-    <w:tmpl w:val="27D6A378"/>
+    <w:tmpl w:val="645488B8"/>
     <w:lvl w:ilvl="0" w:tplc="0409000F">
       <w:start w:val="1"/>
       <w:numFmt w:val="decimal"/>

</xml_diff>